<commit_message>
adding screenshts for assignment1
</commit_message>
<xml_diff>
--- a/AssignmentDemos.docx
+++ b/AssignmentDemos.docx
@@ -4,10 +4,58 @@
   <w:body>
     <w:p>
       <w:r>
+        <w:t>DEMOS FOR ASSIGNMENT 1</w:t>
+      </w:r>
+    </w:p>
+    <w:p>
+      <w:pPr>
+        <w:pStyle w:val="ListParagraph"/>
+        <w:numPr>
+          <w:ilvl w:val="0"/>
+          <w:numId w:val="1"/>
+        </w:numPr>
+      </w:pPr>
+      <w:r>
+        <w:t xml:space="preserve">Checking </w:t>
+      </w:r>
+      <w:r>
+        <w:rPr>
+          <w:b/>
+          <w:bCs/>
+        </w:rPr>
+        <w:t>s</w:t>
+      </w:r>
+      <w:r>
+        <w:rPr>
+          <w:b/>
+          <w:bCs/>
+        </w:rPr>
+        <w:t>tatus</w:t>
+      </w:r>
+      <w:r>
+        <w:t xml:space="preserve"> &amp; </w:t>
+      </w:r>
+      <w:r>
+        <w:t>adding</w:t>
+      </w:r>
+      <w:r>
+        <w:rPr>
+          <w:b/>
+          <w:bCs/>
+        </w:rPr>
+        <w:t xml:space="preserve"> commits</w:t>
+      </w:r>
+      <w:r>
+        <w:t xml:space="preserve"> with meaningful messages.</w:t>
+      </w:r>
+    </w:p>
+    <w:p/>
+    <w:p>
+      <w:r>
         <w:drawing>
-          <wp:inline distT="0" distB="0" distL="0" distR="0" wp14:anchorId="5EC7CA0D" wp14:editId="25D1096E">
-            <wp:extent cx="5731510" cy="5264785"/>
-            <wp:effectExtent l="0" t="0" r="2540" b="0"/>
+          <wp:inline distT="0" distB="0" distL="0" distR="0" wp14:anchorId="5EC7CA0D" wp14:editId="12E281E8">
+            <wp:extent cx="4856648" cy="4461164"/>
+            <wp:effectExtent l="0" t="0" r="1270" b="0"/>
             <wp:docPr id="1905509111" name="Picture 1" descr="A screenshot of a computer screen&#10;&#10;Description automatically generated"/>
             <wp:cNvGraphicFramePr>
               <a:graphicFrameLocks xmlns:a="http://schemas.openxmlformats.org/drawingml/2006/main" noChangeAspect="1"/>
@@ -20,7 +68,7 @@
                     <pic:cNvPicPr/>
                   </pic:nvPicPr>
                   <pic:blipFill>
-                    <a:blip r:embed="rId4"/>
+                    <a:blip r:embed="rId5"/>
                     <a:stretch>
                       <a:fillRect/>
                     </a:stretch>
@@ -28,7 +76,7 @@
                   <pic:spPr>
                     <a:xfrm>
                       <a:off x="0" y="0"/>
-                      <a:ext cx="5731510" cy="5264785"/>
+                      <a:ext cx="4863754" cy="4467691"/>
                     </a:xfrm>
                     <a:prstGeom prst="rect">
                       <a:avLst/>
@@ -41,6 +89,70 @@
         </w:drawing>
       </w:r>
     </w:p>
+    <w:p>
+      <w:r>
+        <w:drawing>
+          <wp:inline distT="0" distB="0" distL="0" distR="0" wp14:anchorId="5526CE3E" wp14:editId="27EFC51F">
+            <wp:extent cx="4705791" cy="3235036"/>
+            <wp:effectExtent l="0" t="0" r="0" b="3810"/>
+            <wp:docPr id="368810589" name="Picture 1" descr="A screen shot of a computer&#10;&#10;Description automatically generated"/>
+            <wp:cNvGraphicFramePr>
+              <a:graphicFrameLocks xmlns:a="http://schemas.openxmlformats.org/drawingml/2006/main" noChangeAspect="1"/>
+            </wp:cNvGraphicFramePr>
+            <a:graphic xmlns:a="http://schemas.openxmlformats.org/drawingml/2006/main">
+              <a:graphicData uri="http://schemas.openxmlformats.org/drawingml/2006/picture">
+                <pic:pic xmlns:pic="http://schemas.openxmlformats.org/drawingml/2006/picture">
+                  <pic:nvPicPr>
+                    <pic:cNvPr id="368810589" name="Picture 1" descr="A screen shot of a computer&#10;&#10;Description automatically generated"/>
+                    <pic:cNvPicPr/>
+                  </pic:nvPicPr>
+                  <pic:blipFill>
+                    <a:blip r:embed="rId6"/>
+                    <a:stretch>
+                      <a:fillRect/>
+                    </a:stretch>
+                  </pic:blipFill>
+                  <pic:spPr>
+                    <a:xfrm>
+                      <a:off x="0" y="0"/>
+                      <a:ext cx="4711328" cy="3238842"/>
+                    </a:xfrm>
+                    <a:prstGeom prst="rect">
+                      <a:avLst/>
+                    </a:prstGeom>
+                  </pic:spPr>
+                </pic:pic>
+              </a:graphicData>
+            </a:graphic>
+          </wp:inline>
+        </w:drawing>
+      </w:r>
+    </w:p>
+    <w:p>
+      <w:pPr>
+        <w:pStyle w:val="ListParagraph"/>
+        <w:numPr>
+          <w:ilvl w:val="0"/>
+          <w:numId w:val="1"/>
+        </w:numPr>
+      </w:pPr>
+      <w:r>
+        <w:lastRenderedPageBreak/>
+        <w:t xml:space="preserve"> Creating a branch, Adding files to a branch</w:t>
+      </w:r>
+    </w:p>
+    <w:p>
+      <w:pPr>
+        <w:pStyle w:val="ListParagraph"/>
+        <w:numPr>
+          <w:ilvl w:val="0"/>
+          <w:numId w:val="1"/>
+        </w:numPr>
+      </w:pPr>
+      <w:r>
+        <w:t>Opening a pull request, Merging a branch</w:t>
+      </w:r>
+    </w:p>
     <w:sectPr>
       <w:pgSz w:w="11906" w:h="16838"/>
       <w:pgMar w:top="1440" w:right="1440" w:bottom="1440" w:left="1440" w:header="708" w:footer="708" w:gutter="0"/>
@@ -49,6 +161,103 @@
     </w:sectPr>
   </w:body>
 </w:document>
+</file>
+
+<file path=word/numbering.xml><?xml version="1.0" encoding="utf-8"?>
+<w:numbering xmlns:wpc="http://schemas.microsoft.com/office/word/2010/wordprocessingCanvas" xmlns:cx="http://schemas.microsoft.com/office/drawing/2014/chartex" xmlns:cx1="http://schemas.microsoft.com/office/drawing/2015/9/8/chartex" xmlns:cx2="http://schemas.microsoft.com/office/drawing/2015/10/21/chartex" xmlns:cx3="http://schemas.microsoft.com/office/drawing/2016/5/9/chartex" xmlns:cx4="http://schemas.microsoft.com/office/drawing/2016/5/10/chartex" xmlns:cx5="http://schemas.microsoft.com/office/drawing/2016/5/11/chartex" xmlns:cx6="http://schemas.microsoft.com/office/drawing/2016/5/12/chartex" xmlns:cx7="http://schemas.microsoft.com/office/drawing/2016/5/13/chartex" xmlns:cx8="http://schemas.microsoft.com/office/drawing/2016/5/14/chartex" xmlns:mc="http://schemas.openxmlformats.org/markup-compatibility/2006" xmlns:aink="http://schemas.microsoft.com/office/drawing/2016/ink" xmlns:am3d="http://schemas.microsoft.com/office/drawing/2017/model3d" xmlns:o="urn:schemas-microsoft-com:office:office" xmlns:oel="http://schemas.microsoft.com/office/2019/extlst" xmlns:r="http://schemas.openxmlformats.org/officeDocument/2006/relationships" xmlns:m="http://schemas.openxmlformats.org/officeDocument/2006/math" xmlns:v="urn:schemas-microsoft-com:vml" xmlns:wp14="http://schemas.microsoft.com/office/word/2010/wordprocessingDrawing" xmlns:wp="http://schemas.openxmlformats.org/drawingml/2006/wordprocessingDrawing" xmlns:w10="urn:schemas-microsoft-com:office:word" xmlns:w="http://schemas.openxmlformats.org/wordprocessingml/2006/main" xmlns:w14="http://schemas.microsoft.com/office/word/2010/wordml" xmlns:w15="http://schemas.microsoft.com/office/word/2012/wordml" xmlns:w16cex="http://schemas.microsoft.com/office/word/2018/wordml/cex" xmlns:w16cid="http://schemas.microsoft.com/office/word/2016/wordml/cid" xmlns:w16="http://schemas.microsoft.com/office/word/2018/wordml" xmlns:w16du="http://schemas.microsoft.com/office/word/2023/wordml/word16du" xmlns:w16sdtdh="http://schemas.microsoft.com/office/word/2020/wordml/sdtdatahash" xmlns:w16se="http://schemas.microsoft.com/office/word/2015/wordml/symex" xmlns:wpg="http://schemas.microsoft.com/office/word/2010/wordprocessingGroup" xmlns:wpi="http://schemas.microsoft.com/office/word/2010/wordprocessingInk" xmlns:wne="http://schemas.microsoft.com/office/word/2006/wordml" xmlns:wps="http://schemas.microsoft.com/office/word/2010/wordprocessingShape" mc:Ignorable="w14 w15 w16se w16cid w16 w16cex w16sdtdh w16du wp14">
+  <w:abstractNum w:abstractNumId="0" w15:restartNumberingAfterBreak="0">
+    <w:nsid w:val="5F0461A2"/>
+    <w:multiLevelType w:val="hybridMultilevel"/>
+    <w:tmpl w:val="A6407C20"/>
+    <w:lvl w:ilvl="0" w:tplc="0809000F">
+      <w:start w:val="1"/>
+      <w:numFmt w:val="decimal"/>
+      <w:lvlText w:val="%1."/>
+      <w:lvlJc w:val="left"/>
+      <w:pPr>
+        <w:ind w:left="720" w:hanging="360"/>
+      </w:pPr>
+      <w:rPr>
+        <w:rFonts w:hint="default"/>
+      </w:rPr>
+    </w:lvl>
+    <w:lvl w:ilvl="1" w:tplc="08090019" w:tentative="1">
+      <w:start w:val="1"/>
+      <w:numFmt w:val="lowerLetter"/>
+      <w:lvlText w:val="%2."/>
+      <w:lvlJc w:val="left"/>
+      <w:pPr>
+        <w:ind w:left="1440" w:hanging="360"/>
+      </w:pPr>
+    </w:lvl>
+    <w:lvl w:ilvl="2" w:tplc="0809001B" w:tentative="1">
+      <w:start w:val="1"/>
+      <w:numFmt w:val="lowerRoman"/>
+      <w:lvlText w:val="%3."/>
+      <w:lvlJc w:val="right"/>
+      <w:pPr>
+        <w:ind w:left="2160" w:hanging="180"/>
+      </w:pPr>
+    </w:lvl>
+    <w:lvl w:ilvl="3" w:tplc="0809000F" w:tentative="1">
+      <w:start w:val="1"/>
+      <w:numFmt w:val="decimal"/>
+      <w:lvlText w:val="%4."/>
+      <w:lvlJc w:val="left"/>
+      <w:pPr>
+        <w:ind w:left="2880" w:hanging="360"/>
+      </w:pPr>
+    </w:lvl>
+    <w:lvl w:ilvl="4" w:tplc="08090019" w:tentative="1">
+      <w:start w:val="1"/>
+      <w:numFmt w:val="lowerLetter"/>
+      <w:lvlText w:val="%5."/>
+      <w:lvlJc w:val="left"/>
+      <w:pPr>
+        <w:ind w:left="3600" w:hanging="360"/>
+      </w:pPr>
+    </w:lvl>
+    <w:lvl w:ilvl="5" w:tplc="0809001B" w:tentative="1">
+      <w:start w:val="1"/>
+      <w:numFmt w:val="lowerRoman"/>
+      <w:lvlText w:val="%6."/>
+      <w:lvlJc w:val="right"/>
+      <w:pPr>
+        <w:ind w:left="4320" w:hanging="180"/>
+      </w:pPr>
+    </w:lvl>
+    <w:lvl w:ilvl="6" w:tplc="0809000F" w:tentative="1">
+      <w:start w:val="1"/>
+      <w:numFmt w:val="decimal"/>
+      <w:lvlText w:val="%7."/>
+      <w:lvlJc w:val="left"/>
+      <w:pPr>
+        <w:ind w:left="5040" w:hanging="360"/>
+      </w:pPr>
+    </w:lvl>
+    <w:lvl w:ilvl="7" w:tplc="08090019" w:tentative="1">
+      <w:start w:val="1"/>
+      <w:numFmt w:val="lowerLetter"/>
+      <w:lvlText w:val="%8."/>
+      <w:lvlJc w:val="left"/>
+      <w:pPr>
+        <w:ind w:left="5760" w:hanging="360"/>
+      </w:pPr>
+    </w:lvl>
+    <w:lvl w:ilvl="8" w:tplc="0809001B" w:tentative="1">
+      <w:start w:val="1"/>
+      <w:numFmt w:val="lowerRoman"/>
+      <w:lvlText w:val="%9."/>
+      <w:lvlJc w:val="right"/>
+      <w:pPr>
+        <w:ind w:left="6480" w:hanging="180"/>
+      </w:pPr>
+    </w:lvl>
+  </w:abstractNum>
+  <w:num w:numId="1" w16cid:durableId="147092432">
+    <w:abstractNumId w:val="0"/>
+  </w:num>
+</w:numbering>
 </file>
 
 <file path=word/styles.xml><?xml version="1.0" encoding="utf-8"?>

</xml_diff>